<commit_message>
Updated code for hindex
Previous code stopped working so I updated it
</commit_message>
<xml_diff>
--- a/nih_template.docx
+++ b/nih_template.docx
@@ -50,7 +50,7 @@
             </w:pPr>
             <w:r>
               <w:rPr>
-                <w:rFonts w:ascii="Arial"/>
+                <w:rFonts w:ascii="Arial" w:hAnsi="Arial" w:eastAsia="Arial" w:cs="Arial"/>
                 <w:i w:val="false"/>
                 <w:b w:val="false"/>
                 <w:u w:val="none"/>
@@ -101,7 +101,7 @@
             </w:pPr>
             <w:r>
               <w:rPr>
-                <w:rFonts w:ascii="Arial"/>
+                <w:rFonts w:ascii="Arial" w:hAnsi="Arial" w:eastAsia="Arial" w:cs="Arial"/>
                 <w:i w:val="false"/>
                 <w:b w:val="true"/>
                 <w:u w:val="none"/>
@@ -152,7 +152,7 @@
             </w:pPr>
             <w:r>
               <w:rPr>
-                <w:rFonts w:ascii="Arial"/>
+                <w:rFonts w:ascii="Arial" w:hAnsi="Arial" w:eastAsia="Arial" w:cs="Arial"/>
                 <w:i w:val="false"/>
                 <w:b w:val="false"/>
                 <w:u w:val="none"/>
@@ -203,7 +203,7 @@
             </w:pPr>
             <w:r>
               <w:rPr>
-                <w:rFonts w:ascii="Arial"/>
+                <w:rFonts w:ascii="Arial" w:hAnsi="Arial" w:eastAsia="Arial" w:cs="Arial"/>
                 <w:i w:val="false"/>
                 <w:b w:val="false"/>
                 <w:u w:val="none"/>
@@ -254,7 +254,7 @@
             </w:pPr>
             <w:r>
               <w:rPr>
-                <w:rFonts w:ascii="Arial"/>
+                <w:rFonts w:ascii="Arial" w:hAnsi="Arial" w:eastAsia="Arial" w:cs="Arial"/>
                 <w:i w:val="false"/>
                 <w:b w:val="false"/>
                 <w:u w:val="none"/>
@@ -305,7 +305,7 @@
             </w:pPr>
             <w:r>
               <w:rPr>
-                <w:rFonts w:ascii="Arial"/>
+                <w:rFonts w:ascii="Arial" w:hAnsi="Arial" w:eastAsia="Arial" w:cs="Arial"/>
                 <w:i w:val="false"/>
                 <w:b w:val="false"/>
                 <w:u w:val="none"/>
@@ -356,7 +356,7 @@
             </w:pPr>
             <w:r>
               <w:rPr>
-                <w:rFonts w:ascii="Arial"/>
+                <w:rFonts w:ascii="Arial" w:hAnsi="Arial" w:eastAsia="Arial" w:cs="Arial"/>
                 <w:i w:val="false"/>
                 <w:b w:val="false"/>
                 <w:u w:val="none"/>
@@ -407,7 +407,7 @@
             </w:pPr>
             <w:r>
               <w:rPr>
-                <w:rFonts w:ascii="Arial"/>
+                <w:rFonts w:ascii="Arial" w:hAnsi="Arial" w:eastAsia="Arial" w:cs="Arial"/>
                 <w:i w:val="true"/>
                 <w:b w:val="false"/>
                 <w:u w:val="none"/>
@@ -472,7 +472,7 @@
             </w:pPr>
             <w:r>
               <w:rPr>
-                <w:rFonts w:ascii="Arial"/>
+                <w:rFonts w:ascii="Arial" w:hAnsi="Arial" w:eastAsia="Arial" w:cs="Arial"/>
                 <w:i w:val="false"/>
                 <w:b w:val="false"/>
                 <w:u w:val="none"/>
@@ -516,7 +516,7 @@
             </w:pPr>
             <w:r>
               <w:rPr>
-                <w:rFonts w:ascii="Arial"/>
+                <w:rFonts w:ascii="Arial" w:hAnsi="Arial" w:eastAsia="Arial" w:cs="Arial"/>
                 <w:i w:val="false"/>
                 <w:b w:val="false"/>
                 <w:u w:val="none"/>
@@ -560,7 +560,7 @@
             </w:pPr>
             <w:r>
               <w:rPr>
-                <w:rFonts w:ascii="Arial"/>
+                <w:rFonts w:ascii="Arial" w:hAnsi="Arial" w:eastAsia="Arial" w:cs="Arial"/>
                 <w:i w:val="false"/>
                 <w:b w:val="false"/>
                 <w:u w:val="none"/>
@@ -604,7 +604,7 @@
             </w:pPr>
             <w:r>
               <w:rPr>
-                <w:rFonts w:ascii="Arial"/>
+                <w:rFonts w:ascii="Arial" w:hAnsi="Arial" w:eastAsia="Arial" w:cs="Arial"/>
                 <w:i w:val="false"/>
                 <w:b w:val="false"/>
                 <w:u w:val="none"/>
@@ -655,7 +655,7 @@
             </w:pPr>
             <w:r>
               <w:rPr>
-                <w:rFonts w:ascii="Arial"/>
+                <w:rFonts w:ascii="Arial" w:hAnsi="Arial" w:eastAsia="Arial" w:cs="Arial"/>
                 <w:i w:val="false"/>
                 <w:b w:val="false"/>
                 <w:u w:val="none"/>
@@ -699,7 +699,7 @@
             </w:pPr>
             <w:r>
               <w:rPr>
-                <w:rFonts w:ascii="Arial"/>
+                <w:rFonts w:ascii="Arial" w:hAnsi="Arial" w:eastAsia="Arial" w:cs="Arial"/>
                 <w:i w:val="false"/>
                 <w:b w:val="false"/>
                 <w:u w:val="none"/>
@@ -743,7 +743,7 @@
             </w:pPr>
             <w:r>
               <w:rPr>
-                <w:rFonts w:ascii="Arial"/>
+                <w:rFonts w:ascii="Arial" w:hAnsi="Arial" w:eastAsia="Arial" w:cs="Arial"/>
                 <w:i w:val="false"/>
                 <w:b w:val="false"/>
                 <w:u w:val="none"/>
@@ -787,7 +787,7 @@
             </w:pPr>
             <w:r>
               <w:rPr>
-                <w:rFonts w:ascii="Arial"/>
+                <w:rFonts w:ascii="Arial" w:hAnsi="Arial" w:eastAsia="Arial" w:cs="Arial"/>
                 <w:i w:val="false"/>
                 <w:b w:val="false"/>
                 <w:u w:val="none"/>
@@ -838,7 +838,7 @@
             </w:pPr>
             <w:r>
               <w:rPr>
-                <w:rFonts w:ascii="Arial"/>
+                <w:rFonts w:ascii="Arial" w:hAnsi="Arial" w:eastAsia="Arial" w:cs="Arial"/>
                 <w:i w:val="false"/>
                 <w:b w:val="false"/>
                 <w:u w:val="none"/>
@@ -882,7 +882,7 @@
             </w:pPr>
             <w:r>
               <w:rPr>
-                <w:rFonts w:ascii="Arial"/>
+                <w:rFonts w:ascii="Arial" w:hAnsi="Arial" w:eastAsia="Arial" w:cs="Arial"/>
                 <w:i w:val="false"/>
                 <w:b w:val="false"/>
                 <w:u w:val="none"/>
@@ -926,7 +926,7 @@
             </w:pPr>
             <w:r>
               <w:rPr>
-                <w:rFonts w:ascii="Arial"/>
+                <w:rFonts w:ascii="Arial" w:hAnsi="Arial" w:eastAsia="Arial" w:cs="Arial"/>
                 <w:i w:val="false"/>
                 <w:b w:val="false"/>
                 <w:u w:val="none"/>
@@ -970,7 +970,7 @@
             </w:pPr>
             <w:r>
               <w:rPr>
-                <w:rFonts w:ascii="Arial"/>
+                <w:rFonts w:ascii="Arial" w:hAnsi="Arial" w:eastAsia="Arial" w:cs="Arial"/>
                 <w:i w:val="false"/>
                 <w:b w:val="false"/>
                 <w:u w:val="none"/>
@@ -1021,7 +1021,7 @@
             </w:pPr>
             <w:r>
               <w:rPr>
-                <w:rFonts w:ascii="Arial"/>
+                <w:rFonts w:ascii="Arial" w:hAnsi="Arial" w:eastAsia="Arial" w:cs="Arial"/>
                 <w:i w:val="false"/>
                 <w:b w:val="false"/>
                 <w:u w:val="none"/>
@@ -1065,7 +1065,7 @@
             </w:pPr>
             <w:r>
               <w:rPr>
-                <w:rFonts w:ascii="Arial"/>
+                <w:rFonts w:ascii="Arial" w:hAnsi="Arial" w:eastAsia="Arial" w:cs="Arial"/>
                 <w:i w:val="false"/>
                 <w:b w:val="false"/>
                 <w:u w:val="none"/>
@@ -1109,7 +1109,7 @@
             </w:pPr>
             <w:r>
               <w:rPr>
-                <w:rFonts w:ascii="Arial"/>
+                <w:rFonts w:ascii="Arial" w:hAnsi="Arial" w:eastAsia="Arial" w:cs="Arial"/>
                 <w:i w:val="false"/>
                 <w:b w:val="false"/>
                 <w:u w:val="none"/>
@@ -1153,7 +1153,7 @@
             </w:pPr>
             <w:r>
               <w:rPr>
-                <w:rFonts w:ascii="Arial"/>
+                <w:rFonts w:ascii="Arial" w:hAnsi="Arial" w:eastAsia="Arial" w:cs="Arial"/>
                 <w:i w:val="false"/>
                 <w:b w:val="false"/>
                 <w:u w:val="none"/>
@@ -1204,7 +1204,7 @@
             </w:pPr>
             <w:r>
               <w:rPr>
-                <w:rFonts w:ascii="Arial"/>
+                <w:rFonts w:ascii="Arial" w:hAnsi="Arial" w:eastAsia="Arial" w:cs="Arial"/>
                 <w:i w:val="false"/>
                 <w:b w:val="false"/>
                 <w:u w:val="none"/>
@@ -1248,7 +1248,7 @@
             </w:pPr>
             <w:r>
               <w:rPr>
-                <w:rFonts w:ascii="Arial"/>
+                <w:rFonts w:ascii="Arial" w:hAnsi="Arial" w:eastAsia="Arial" w:cs="Arial"/>
                 <w:i w:val="false"/>
                 <w:b w:val="false"/>
                 <w:u w:val="none"/>
@@ -1292,7 +1292,7 @@
             </w:pPr>
             <w:r>
               <w:rPr>
-                <w:rFonts w:ascii="Arial"/>
+                <w:rFonts w:ascii="Arial" w:hAnsi="Arial" w:eastAsia="Arial" w:cs="Arial"/>
                 <w:i w:val="false"/>
                 <w:b w:val="false"/>
                 <w:u w:val="none"/>
@@ -1336,7 +1336,7 @@
             </w:pPr>
             <w:r>
               <w:rPr>
-                <w:rFonts w:ascii="Arial"/>
+                <w:rFonts w:ascii="Arial" w:hAnsi="Arial" w:eastAsia="Arial" w:cs="Arial"/>
                 <w:i w:val="false"/>
                 <w:b w:val="false"/>
                 <w:u w:val="none"/>
@@ -1364,7 +1364,7 @@
         <w:pStyle w:val="FirstParagraph"/>
       </w:pPr>
       <w:r>
-        <w:t xml:space="preserve">Originally trained as a Quantitative Psychologist, I have studied applied statistics and research methodology for over 10 years and gone on to develop advanced expertise in the application and advancement of quantitative measurement and analysis practices within the social, behavioral, and health sciences. My research interests include modeling individual, group, and developmental differences, general structural equations modeling techniques (e.g., MACS, Growth Curve, HLM, mediation), construct validation, measurement, selection effects, and missing data analysis. I have served as collaborator, consultant, and significant contributor for successful NIH U01-, R21-, R01-; NSF-; and IES-funded grants. In addition, I have served as the Director of research for several applied statistical science groups across academic, industry, and non-profit research organizations. I have also successfully organized, managed, and taught a week-long summer statistics workshop series at the University of Massachusetts including basic and advanced courses (total participants = 60) focused on advanced statistical training at the graduate and post-graduate level. As an interdisciplinary-oriented collaborator, my work has appeared in 22 different peer-reviewed journals and been cited 706 times, with an h-index of 13, and an i-10 index of 16. I have served as a reviewer for 7 different scientific journals and have served as a statistical consultant on more than 15 contracts.</w:t>
+        <w:t xml:space="preserve">Originally trained as a Quantitative Psychologist, I have studied applied statistics and research methodology for over 10 years and gone on to develop advanced expertise in the application and advancement of quantitative measurement and analysis practices within the social, behavioral, and health sciences. My research interests include modeling individual, group, and developmental differences, general structural equations modeling techniques (e.g., MACS, Growth Curve, HLM, mediation), construct validation, measurement, selection effects, and missing data analysis. I have served as collaborator, consultant, and significant contributor for successful NIH U01-, R21-, R01-; NSF-; and IES-funded grants. In addition, I have served as the Director of research for several applied statistical science groups across academic, industry, and non-profit research organizations. I have also successfully organized, managed, and taught a week-long summer statistics workshop series at the University of Massachusetts including basic and advanced courses (total participants = 60) focused on advanced statistical training at the graduate and post-graduate level. As an interdisciplinary-oriented collaborator, my work has appeared in 22 different peer-reviewed journals and been cited 741 times, with an h-index of 13, and an i-10 index of 16. I have served as a reviewer for 7 different scientific journals and have served as a statistical consultant on more than 15 contracts.</w:t>
       </w:r>
     </w:p>
     <w:p>
@@ -1472,7 +1472,7 @@
             </w:pPr>
             <w:r>
               <w:rPr>
-                <w:rFonts w:ascii="Arial"/>
+                <w:rFonts w:ascii="Arial" w:hAnsi="Arial" w:eastAsia="Arial" w:cs="Arial"/>
                 <w:i w:val="false"/>
                 <w:b w:val="false"/>
                 <w:u w:val="none"/>
@@ -1516,7 +1516,7 @@
             </w:pPr>
             <w:r>
               <w:rPr>
-                <w:rFonts w:ascii="Arial"/>
+                <w:rFonts w:ascii="Arial" w:hAnsi="Arial" w:eastAsia="Arial" w:cs="Arial"/>
                 <w:i w:val="false"/>
                 <w:b w:val="false"/>
                 <w:u w:val="none"/>
@@ -1567,7 +1567,7 @@
             </w:pPr>
             <w:r>
               <w:rPr>
-                <w:rFonts w:ascii="Arial"/>
+                <w:rFonts w:ascii="Arial" w:hAnsi="Arial" w:eastAsia="Arial" w:cs="Arial"/>
                 <w:i w:val="false"/>
                 <w:b w:val="false"/>
                 <w:u w:val="none"/>
@@ -1611,7 +1611,7 @@
             </w:pPr>
             <w:r>
               <w:rPr>
-                <w:rFonts w:ascii="Arial"/>
+                <w:rFonts w:ascii="Arial" w:hAnsi="Arial" w:eastAsia="Arial" w:cs="Arial"/>
                 <w:i w:val="false"/>
                 <w:b w:val="false"/>
                 <w:u w:val="none"/>
@@ -1662,7 +1662,7 @@
             </w:pPr>
             <w:r>
               <w:rPr>
-                <w:rFonts w:ascii="Arial"/>
+                <w:rFonts w:ascii="Arial" w:hAnsi="Arial" w:eastAsia="Arial" w:cs="Arial"/>
                 <w:i w:val="false"/>
                 <w:b w:val="false"/>
                 <w:u w:val="none"/>
@@ -1706,7 +1706,7 @@
             </w:pPr>
             <w:r>
               <w:rPr>
-                <w:rFonts w:ascii="Arial"/>
+                <w:rFonts w:ascii="Arial" w:hAnsi="Arial" w:eastAsia="Arial" w:cs="Arial"/>
                 <w:i w:val="false"/>
                 <w:b w:val="false"/>
                 <w:u w:val="none"/>
@@ -1757,7 +1757,7 @@
             </w:pPr>
             <w:r>
               <w:rPr>
-                <w:rFonts w:ascii="Arial"/>
+                <w:rFonts w:ascii="Arial" w:hAnsi="Arial" w:eastAsia="Arial" w:cs="Arial"/>
                 <w:i w:val="false"/>
                 <w:b w:val="false"/>
                 <w:u w:val="none"/>
@@ -1801,7 +1801,7 @@
             </w:pPr>
             <w:r>
               <w:rPr>
-                <w:rFonts w:ascii="Arial"/>
+                <w:rFonts w:ascii="Arial" w:hAnsi="Arial" w:eastAsia="Arial" w:cs="Arial"/>
                 <w:i w:val="false"/>
                 <w:b w:val="false"/>
                 <w:u w:val="none"/>
@@ -1852,7 +1852,7 @@
             </w:pPr>
             <w:r>
               <w:rPr>
-                <w:rFonts w:ascii="Arial"/>
+                <w:rFonts w:ascii="Arial" w:hAnsi="Arial" w:eastAsia="Arial" w:cs="Arial"/>
                 <w:i w:val="false"/>
                 <w:b w:val="false"/>
                 <w:u w:val="none"/>
@@ -1896,7 +1896,7 @@
             </w:pPr>
             <w:r>
               <w:rPr>
-                <w:rFonts w:ascii="Arial"/>
+                <w:rFonts w:ascii="Arial" w:hAnsi="Arial" w:eastAsia="Arial" w:cs="Arial"/>
                 <w:i w:val="false"/>
                 <w:b w:val="false"/>
                 <w:u w:val="none"/>
@@ -1947,7 +1947,7 @@
             </w:pPr>
             <w:r>
               <w:rPr>
-                <w:rFonts w:ascii="Arial"/>
+                <w:rFonts w:ascii="Arial" w:hAnsi="Arial" w:eastAsia="Arial" w:cs="Arial"/>
                 <w:i w:val="false"/>
                 <w:b w:val="false"/>
                 <w:u w:val="none"/>
@@ -1991,7 +1991,7 @@
             </w:pPr>
             <w:r>
               <w:rPr>
-                <w:rFonts w:ascii="Arial"/>
+                <w:rFonts w:ascii="Arial" w:hAnsi="Arial" w:eastAsia="Arial" w:cs="Arial"/>
                 <w:i w:val="false"/>
                 <w:b w:val="false"/>
                 <w:u w:val="none"/>
@@ -2042,7 +2042,7 @@
             </w:pPr>
             <w:r>
               <w:rPr>
-                <w:rFonts w:ascii="Arial"/>
+                <w:rFonts w:ascii="Arial" w:hAnsi="Arial" w:eastAsia="Arial" w:cs="Arial"/>
                 <w:i w:val="false"/>
                 <w:b w:val="false"/>
                 <w:u w:val="none"/>
@@ -2086,7 +2086,7 @@
             </w:pPr>
             <w:r>
               <w:rPr>
-                <w:rFonts w:ascii="Arial"/>
+                <w:rFonts w:ascii="Arial" w:hAnsi="Arial" w:eastAsia="Arial" w:cs="Arial"/>
                 <w:i w:val="false"/>
                 <w:b w:val="false"/>
                 <w:u w:val="none"/>
@@ -2137,7 +2137,7 @@
             </w:pPr>
             <w:r>
               <w:rPr>
-                <w:rFonts w:ascii="Arial"/>
+                <w:rFonts w:ascii="Arial" w:hAnsi="Arial" w:eastAsia="Arial" w:cs="Arial"/>
                 <w:i w:val="false"/>
                 <w:b w:val="false"/>
                 <w:u w:val="none"/>
@@ -2181,7 +2181,7 @@
             </w:pPr>
             <w:r>
               <w:rPr>
-                <w:rFonts w:ascii="Arial"/>
+                <w:rFonts w:ascii="Arial" w:hAnsi="Arial" w:eastAsia="Arial" w:cs="Arial"/>
                 <w:i w:val="false"/>
                 <w:b w:val="false"/>
                 <w:u w:val="none"/>
@@ -2232,7 +2232,7 @@
             </w:pPr>
             <w:r>
               <w:rPr>
-                <w:rFonts w:ascii="Arial"/>
+                <w:rFonts w:ascii="Arial" w:hAnsi="Arial" w:eastAsia="Arial" w:cs="Arial"/>
                 <w:i w:val="false"/>
                 <w:b w:val="false"/>
                 <w:u w:val="none"/>
@@ -2276,7 +2276,7 @@
             </w:pPr>
             <w:r>
               <w:rPr>
-                <w:rFonts w:ascii="Arial"/>
+                <w:rFonts w:ascii="Arial" w:hAnsi="Arial" w:eastAsia="Arial" w:cs="Arial"/>
                 <w:i w:val="false"/>
                 <w:b w:val="false"/>
                 <w:u w:val="none"/>
@@ -2327,7 +2327,7 @@
             </w:pPr>
             <w:r>
               <w:rPr>
-                <w:rFonts w:ascii="Arial"/>
+                <w:rFonts w:ascii="Arial" w:hAnsi="Arial" w:eastAsia="Arial" w:cs="Arial"/>
                 <w:i w:val="false"/>
                 <w:b w:val="false"/>
                 <w:u w:val="none"/>
@@ -2371,7 +2371,7 @@
             </w:pPr>
             <w:r>
               <w:rPr>
-                <w:rFonts w:ascii="Arial"/>
+                <w:rFonts w:ascii="Arial" w:hAnsi="Arial" w:eastAsia="Arial" w:cs="Arial"/>
                 <w:i w:val="false"/>
                 <w:b w:val="false"/>
                 <w:u w:val="none"/>
@@ -2422,7 +2422,7 @@
             </w:pPr>
             <w:r>
               <w:rPr>
-                <w:rFonts w:ascii="Arial"/>
+                <w:rFonts w:ascii="Arial" w:hAnsi="Arial" w:eastAsia="Arial" w:cs="Arial"/>
                 <w:i w:val="false"/>
                 <w:b w:val="false"/>
                 <w:u w:val="none"/>
@@ -2466,7 +2466,7 @@
             </w:pPr>
             <w:r>
               <w:rPr>
-                <w:rFonts w:ascii="Arial"/>
+                <w:rFonts w:ascii="Arial" w:hAnsi="Arial" w:eastAsia="Arial" w:cs="Arial"/>
                 <w:i w:val="false"/>
                 <w:b w:val="false"/>
                 <w:u w:val="none"/>
@@ -2517,7 +2517,7 @@
             </w:pPr>
             <w:r>
               <w:rPr>
-                <w:rFonts w:ascii="Arial"/>
+                <w:rFonts w:ascii="Arial" w:hAnsi="Arial" w:eastAsia="Arial" w:cs="Arial"/>
                 <w:i w:val="false"/>
                 <w:b w:val="false"/>
                 <w:u w:val="none"/>
@@ -2561,7 +2561,7 @@
             </w:pPr>
             <w:r>
               <w:rPr>
-                <w:rFonts w:ascii="Arial"/>
+                <w:rFonts w:ascii="Arial" w:hAnsi="Arial" w:eastAsia="Arial" w:cs="Arial"/>
                 <w:i w:val="false"/>
                 <w:b w:val="false"/>
                 <w:u w:val="none"/>
@@ -2638,7 +2638,7 @@
             </w:pPr>
             <w:r>
               <w:rPr>
-                <w:rFonts w:ascii="Arial"/>
+                <w:rFonts w:ascii="Arial" w:hAnsi="Arial" w:eastAsia="Arial" w:cs="Arial"/>
                 <w:i w:val="false"/>
                 <w:b w:val="false"/>
                 <w:u w:val="none"/>
@@ -2682,7 +2682,7 @@
             </w:pPr>
             <w:r>
               <w:rPr>
-                <w:rFonts w:ascii="Arial"/>
+                <w:rFonts w:ascii="Arial" w:hAnsi="Arial" w:eastAsia="Arial" w:cs="Arial"/>
                 <w:i w:val="false"/>
                 <w:b w:val="false"/>
                 <w:u w:val="none"/>
@@ -2733,7 +2733,7 @@
             </w:pPr>
             <w:r>
               <w:rPr>
-                <w:rFonts w:ascii="Arial"/>
+                <w:rFonts w:ascii="Arial" w:hAnsi="Arial" w:eastAsia="Arial" w:cs="Arial"/>
                 <w:i w:val="false"/>
                 <w:b w:val="false"/>
                 <w:u w:val="none"/>
@@ -2777,7 +2777,7 @@
             </w:pPr>
             <w:r>
               <w:rPr>
-                <w:rFonts w:ascii="Arial"/>
+                <w:rFonts w:ascii="Arial" w:hAnsi="Arial" w:eastAsia="Arial" w:cs="Arial"/>
                 <w:i w:val="false"/>
                 <w:b w:val="false"/>
                 <w:u w:val="none"/>
@@ -2828,7 +2828,7 @@
             </w:pPr>
             <w:r>
               <w:rPr>
-                <w:rFonts w:ascii="Arial"/>
+                <w:rFonts w:ascii="Arial" w:hAnsi="Arial" w:eastAsia="Arial" w:cs="Arial"/>
                 <w:i w:val="false"/>
                 <w:b w:val="false"/>
                 <w:u w:val="none"/>
@@ -2872,7 +2872,7 @@
             </w:pPr>
             <w:r>
               <w:rPr>
-                <w:rFonts w:ascii="Arial"/>
+                <w:rFonts w:ascii="Arial" w:hAnsi="Arial" w:eastAsia="Arial" w:cs="Arial"/>
                 <w:i w:val="false"/>
                 <w:b w:val="false"/>
                 <w:u w:val="none"/>
@@ -2923,7 +2923,7 @@
             </w:pPr>
             <w:r>
               <w:rPr>
-                <w:rFonts w:ascii="Arial"/>
+                <w:rFonts w:ascii="Arial" w:hAnsi="Arial" w:eastAsia="Arial" w:cs="Arial"/>
                 <w:i w:val="false"/>
                 <w:b w:val="false"/>
                 <w:u w:val="none"/>
@@ -2967,7 +2967,7 @@
             </w:pPr>
             <w:r>
               <w:rPr>
-                <w:rFonts w:ascii="Arial"/>
+                <w:rFonts w:ascii="Arial" w:hAnsi="Arial" w:eastAsia="Arial" w:cs="Arial"/>
                 <w:i w:val="false"/>
                 <w:b w:val="false"/>
                 <w:u w:val="none"/>
@@ -3018,7 +3018,7 @@
             </w:pPr>
             <w:r>
               <w:rPr>
-                <w:rFonts w:ascii="Arial"/>
+                <w:rFonts w:ascii="Arial" w:hAnsi="Arial" w:eastAsia="Arial" w:cs="Arial"/>
                 <w:i w:val="false"/>
                 <w:b w:val="false"/>
                 <w:u w:val="none"/>
@@ -3062,7 +3062,7 @@
             </w:pPr>
             <w:r>
               <w:rPr>
-                <w:rFonts w:ascii="Arial"/>
+                <w:rFonts w:ascii="Arial" w:hAnsi="Arial" w:eastAsia="Arial" w:cs="Arial"/>
                 <w:i w:val="false"/>
                 <w:b w:val="false"/>
                 <w:u w:val="none"/>
@@ -3113,7 +3113,7 @@
             </w:pPr>
             <w:r>
               <w:rPr>
-                <w:rFonts w:ascii="Arial"/>
+                <w:rFonts w:ascii="Arial" w:hAnsi="Arial" w:eastAsia="Arial" w:cs="Arial"/>
                 <w:i w:val="false"/>
                 <w:b w:val="false"/>
                 <w:u w:val="none"/>
@@ -3157,7 +3157,7 @@
             </w:pPr>
             <w:r>
               <w:rPr>
-                <w:rFonts w:ascii="Arial"/>
+                <w:rFonts w:ascii="Arial" w:hAnsi="Arial" w:eastAsia="Arial" w:cs="Arial"/>
                 <w:i w:val="false"/>
                 <w:b w:val="false"/>
                 <w:u w:val="none"/>
@@ -3208,7 +3208,7 @@
             </w:pPr>
             <w:r>
               <w:rPr>
-                <w:rFonts w:ascii="Arial"/>
+                <w:rFonts w:ascii="Arial" w:hAnsi="Arial" w:eastAsia="Arial" w:cs="Arial"/>
                 <w:i w:val="false"/>
                 <w:b w:val="false"/>
                 <w:u w:val="none"/>
@@ -3252,7 +3252,7 @@
             </w:pPr>
             <w:r>
               <w:rPr>
-                <w:rFonts w:ascii="Arial"/>
+                <w:rFonts w:ascii="Arial" w:hAnsi="Arial" w:eastAsia="Arial" w:cs="Arial"/>
                 <w:i w:val="false"/>
                 <w:b w:val="false"/>
                 <w:u w:val="none"/>
@@ -3303,7 +3303,7 @@
             </w:pPr>
             <w:r>
               <w:rPr>
-                <w:rFonts w:ascii="Arial"/>
+                <w:rFonts w:ascii="Arial" w:hAnsi="Arial" w:eastAsia="Arial" w:cs="Arial"/>
                 <w:i w:val="false"/>
                 <w:b w:val="false"/>
                 <w:u w:val="none"/>
@@ -3347,7 +3347,7 @@
             </w:pPr>
             <w:r>
               <w:rPr>
-                <w:rFonts w:ascii="Arial"/>
+                <w:rFonts w:ascii="Arial" w:hAnsi="Arial" w:eastAsia="Arial" w:cs="Arial"/>
                 <w:i w:val="false"/>
                 <w:b w:val="false"/>
                 <w:u w:val="none"/>
@@ -3398,7 +3398,7 @@
             </w:pPr>
             <w:r>
               <w:rPr>
-                <w:rFonts w:ascii="Arial"/>
+                <w:rFonts w:ascii="Arial" w:hAnsi="Arial" w:eastAsia="Arial" w:cs="Arial"/>
                 <w:i w:val="false"/>
                 <w:b w:val="false"/>
                 <w:u w:val="none"/>
@@ -3442,7 +3442,7 @@
             </w:pPr>
             <w:r>
               <w:rPr>
-                <w:rFonts w:ascii="Arial"/>
+                <w:rFonts w:ascii="Arial" w:hAnsi="Arial" w:eastAsia="Arial" w:cs="Arial"/>
                 <w:i w:val="false"/>
                 <w:b w:val="false"/>
                 <w:u w:val="none"/>
@@ -3519,7 +3519,7 @@
             </w:pPr>
             <w:r>
               <w:rPr>
-                <w:rFonts w:ascii="Arial"/>
+                <w:rFonts w:ascii="Arial" w:hAnsi="Arial" w:eastAsia="Arial" w:cs="Arial"/>
                 <w:i w:val="false"/>
                 <w:b w:val="false"/>
                 <w:u w:val="none"/>
@@ -3563,7 +3563,7 @@
             </w:pPr>
             <w:r>
               <w:rPr>
-                <w:rFonts w:ascii="Arial"/>
+                <w:rFonts w:ascii="Arial" w:hAnsi="Arial" w:eastAsia="Arial" w:cs="Arial"/>
                 <w:i w:val="false"/>
                 <w:b w:val="false"/>
                 <w:u w:val="none"/>
@@ -3614,7 +3614,7 @@
             </w:pPr>
             <w:r>
               <w:rPr>
-                <w:rFonts w:ascii="Arial"/>
+                <w:rFonts w:ascii="Arial" w:hAnsi="Arial" w:eastAsia="Arial" w:cs="Arial"/>
                 <w:i w:val="false"/>
                 <w:b w:val="false"/>
                 <w:u w:val="none"/>
@@ -3658,7 +3658,7 @@
             </w:pPr>
             <w:r>
               <w:rPr>
-                <w:rFonts w:ascii="Arial"/>
+                <w:rFonts w:ascii="Arial" w:hAnsi="Arial" w:eastAsia="Arial" w:cs="Arial"/>
                 <w:i w:val="false"/>
                 <w:b w:val="false"/>
                 <w:u w:val="none"/>
@@ -3709,7 +3709,7 @@
             </w:pPr>
             <w:r>
               <w:rPr>
-                <w:rFonts w:ascii="Arial"/>
+                <w:rFonts w:ascii="Arial" w:hAnsi="Arial" w:eastAsia="Arial" w:cs="Arial"/>
                 <w:i w:val="false"/>
                 <w:b w:val="false"/>
                 <w:u w:val="none"/>
@@ -3753,7 +3753,7 @@
             </w:pPr>
             <w:r>
               <w:rPr>
-                <w:rFonts w:ascii="Arial"/>
+                <w:rFonts w:ascii="Arial" w:hAnsi="Arial" w:eastAsia="Arial" w:cs="Arial"/>
                 <w:i w:val="false"/>
                 <w:b w:val="false"/>
                 <w:u w:val="none"/>
@@ -3804,7 +3804,7 @@
             </w:pPr>
             <w:r>
               <w:rPr>
-                <w:rFonts w:ascii="Arial"/>
+                <w:rFonts w:ascii="Arial" w:hAnsi="Arial" w:eastAsia="Arial" w:cs="Arial"/>
                 <w:i w:val="false"/>
                 <w:b w:val="false"/>
                 <w:u w:val="none"/>
@@ -3848,7 +3848,7 @@
             </w:pPr>
             <w:r>
               <w:rPr>
-                <w:rFonts w:ascii="Arial"/>
+                <w:rFonts w:ascii="Arial" w:hAnsi="Arial" w:eastAsia="Arial" w:cs="Arial"/>
                 <w:i w:val="false"/>
                 <w:b w:val="false"/>
                 <w:u w:val="none"/>
@@ -4183,7 +4183,7 @@
             </w:pPr>
             <w:r>
               <w:rPr>
-                <w:rFonts w:ascii="Arial"/>
+                <w:rFonts w:ascii="Arial" w:hAnsi="Arial" w:eastAsia="Arial" w:cs="Arial"/>
                 <w:i w:val="false"/>
                 <w:b w:val="false"/>
                 <w:u w:val="none"/>
@@ -4227,7 +4227,7 @@
             </w:pPr>
             <w:r>
               <w:rPr>
-                <w:rFonts w:ascii="Arial"/>
+                <w:rFonts w:ascii="Arial" w:hAnsi="Arial" w:eastAsia="Arial" w:cs="Arial"/>
                 <w:i w:val="false"/>
                 <w:b w:val="false"/>
                 <w:u w:val="none"/>
@@ -4271,7 +4271,7 @@
             </w:pPr>
             <w:r>
               <w:rPr>
-                <w:rFonts w:ascii="Arial"/>
+                <w:rFonts w:ascii="Arial" w:hAnsi="Arial" w:eastAsia="Arial" w:cs="Arial"/>
                 <w:i w:val="false"/>
                 <w:b w:val="false"/>
                 <w:u w:val="none"/>
@@ -4332,7 +4332,7 @@
             </w:pPr>
             <w:r>
               <w:rPr>
-                <w:rFonts w:ascii="Arial"/>
+                <w:rFonts w:ascii="Arial" w:hAnsi="Arial" w:eastAsia="Arial" w:cs="Arial"/>
                 <w:i w:val="false"/>
                 <w:b w:val="false"/>
                 <w:u w:val="none"/>
@@ -4393,7 +4393,7 @@
             </w:pPr>
             <w:r>
               <w:rPr>
-                <w:rFonts w:ascii="Arial"/>
+                <w:rFonts w:ascii="Arial" w:hAnsi="Arial" w:eastAsia="Arial" w:cs="Arial"/>
                 <w:i w:val="false"/>
                 <w:b w:val="false"/>
                 <w:u w:val="none"/>
@@ -4454,7 +4454,7 @@
             </w:pPr>
             <w:r>
               <w:rPr>
-                <w:rFonts w:ascii="Arial"/>
+                <w:rFonts w:ascii="Arial" w:hAnsi="Arial" w:eastAsia="Arial" w:cs="Arial"/>
                 <w:i w:val="false"/>
                 <w:b w:val="false"/>
                 <w:u w:val="none"/>
@@ -4537,7 +4537,7 @@
             </w:pPr>
             <w:r>
               <w:rPr>
-                <w:rFonts w:ascii="Arial"/>
+                <w:rFonts w:ascii="Arial" w:hAnsi="Arial" w:eastAsia="Arial" w:cs="Arial"/>
                 <w:i w:val="false"/>
                 <w:b w:val="false"/>
                 <w:u w:val="none"/>
@@ -4581,7 +4581,7 @@
             </w:pPr>
             <w:r>
               <w:rPr>
-                <w:rFonts w:ascii="Arial"/>
+                <w:rFonts w:ascii="Arial" w:hAnsi="Arial" w:eastAsia="Arial" w:cs="Arial"/>
                 <w:i w:val="false"/>
                 <w:b w:val="false"/>
                 <w:u w:val="none"/>
@@ -4625,7 +4625,7 @@
             </w:pPr>
             <w:r>
               <w:rPr>
-                <w:rFonts w:ascii="Arial"/>
+                <w:rFonts w:ascii="Arial" w:hAnsi="Arial" w:eastAsia="Arial" w:cs="Arial"/>
                 <w:i w:val="false"/>
                 <w:b w:val="false"/>
                 <w:u w:val="none"/>
@@ -4686,7 +4686,7 @@
             </w:pPr>
             <w:r>
               <w:rPr>
-                <w:rFonts w:ascii="Arial"/>
+                <w:rFonts w:ascii="Arial" w:hAnsi="Arial" w:eastAsia="Arial" w:cs="Arial"/>
                 <w:i w:val="false"/>
                 <w:b w:val="false"/>
                 <w:u w:val="none"/>
@@ -4747,7 +4747,7 @@
             </w:pPr>
             <w:r>
               <w:rPr>
-                <w:rFonts w:ascii="Arial"/>
+                <w:rFonts w:ascii="Arial" w:hAnsi="Arial" w:eastAsia="Arial" w:cs="Arial"/>
                 <w:i w:val="false"/>
                 <w:b w:val="false"/>
                 <w:u w:val="none"/>
@@ -4808,7 +4808,7 @@
             </w:pPr>
             <w:r>
               <w:rPr>
-                <w:rFonts w:ascii="Arial"/>
+                <w:rFonts w:ascii="Arial" w:hAnsi="Arial" w:eastAsia="Arial" w:cs="Arial"/>
                 <w:i w:val="false"/>
                 <w:b w:val="false"/>
                 <w:u w:val="none"/>
@@ -4876,7 +4876,7 @@
             </w:pPr>
             <w:r>
               <w:rPr>
-                <w:rFonts w:ascii="Arial"/>
+                <w:rFonts w:ascii="Arial" w:hAnsi="Arial" w:eastAsia="Arial" w:cs="Arial"/>
                 <w:i w:val="false"/>
                 <w:b w:val="false"/>
                 <w:u w:val="none"/>
@@ -4920,7 +4920,7 @@
             </w:pPr>
             <w:r>
               <w:rPr>
-                <w:rFonts w:ascii="Arial"/>
+                <w:rFonts w:ascii="Arial" w:hAnsi="Arial" w:eastAsia="Arial" w:cs="Arial"/>
                 <w:i w:val="false"/>
                 <w:b w:val="false"/>
                 <w:u w:val="none"/>
@@ -4964,7 +4964,7 @@
             </w:pPr>
             <w:r>
               <w:rPr>
-                <w:rFonts w:ascii="Arial"/>
+                <w:rFonts w:ascii="Arial" w:hAnsi="Arial" w:eastAsia="Arial" w:cs="Arial"/>
                 <w:i w:val="false"/>
                 <w:b w:val="false"/>
                 <w:u w:val="none"/>
@@ -5025,7 +5025,7 @@
             </w:pPr>
             <w:r>
               <w:rPr>
-                <w:rFonts w:ascii="Arial"/>
+                <w:rFonts w:ascii="Arial" w:hAnsi="Arial" w:eastAsia="Arial" w:cs="Arial"/>
                 <w:i w:val="false"/>
                 <w:b w:val="false"/>
                 <w:u w:val="none"/>
@@ -5086,7 +5086,7 @@
             </w:pPr>
             <w:r>
               <w:rPr>
-                <w:rFonts w:ascii="Arial"/>
+                <w:rFonts w:ascii="Arial" w:hAnsi="Arial" w:eastAsia="Arial" w:cs="Arial"/>
                 <w:i w:val="false"/>
                 <w:b w:val="false"/>
                 <w:u w:val="none"/>
@@ -5147,7 +5147,7 @@
             </w:pPr>
             <w:r>
               <w:rPr>
-                <w:rFonts w:ascii="Arial"/>
+                <w:rFonts w:ascii="Arial" w:hAnsi="Arial" w:eastAsia="Arial" w:cs="Arial"/>
                 <w:i w:val="false"/>
                 <w:b w:val="false"/>
                 <w:u w:val="none"/>
@@ -6679,14 +6679,532 @@
       <w:shd w:color="auto" w:fill="E1DFDD" w:val="clear"/>
     </w:rPr>
   </w:style>
-  <w:style w:type="paragraph" w:customStyle="1" w:styleId="SourceCode">
+  <w:style w:customStyle="1" w:styleId="SourceCode" w:type="paragraph">
     <w:name w:val="Source Code"/>
     <w:basedOn w:val="Normal"/>
     <w:link w:val="VerbatimChar"/>
     <w:pPr>
       <w:wordWrap w:val="off"/>
-      <w:shd w:val="clear" w:fill="f8f8f8"/>
+      <w:shd w:fill="f8f8f8" w:val="clear"/>
     </w:pPr>
+  </w:style>
+  <w:style w:customStyle="1" w:styleId="KeywordTok" w:type="character">
+    <w:name w:val="KeywordTok"/>
+    <w:basedOn w:val="VerbatimChar"/>
+    <w:rPr>
+      <w:color w:val="204a87"/>
+      <w:shd w:fill="f8f8f8" w:val="clear"/>
+      <w:b/>
+    </w:rPr>
+  </w:style>
+  <w:style w:customStyle="1" w:styleId="DataTypeTok" w:type="character">
+    <w:name w:val="DataTypeTok"/>
+    <w:basedOn w:val="VerbatimChar"/>
+    <w:rPr>
+      <w:color w:val="204a87"/>
+      <w:shd w:fill="f8f8f8" w:val="clear"/>
+    </w:rPr>
+  </w:style>
+  <w:style w:customStyle="1" w:styleId="DecValTok" w:type="character">
+    <w:name w:val="DecValTok"/>
+    <w:basedOn w:val="VerbatimChar"/>
+    <w:rPr>
+      <w:color w:val="0000cf"/>
+      <w:shd w:fill="f8f8f8" w:val="clear"/>
+    </w:rPr>
+  </w:style>
+  <w:style w:customStyle="1" w:styleId="BaseNTok" w:type="character">
+    <w:name w:val="BaseNTok"/>
+    <w:basedOn w:val="VerbatimChar"/>
+    <w:rPr>
+      <w:color w:val="0000cf"/>
+      <w:shd w:fill="f8f8f8" w:val="clear"/>
+    </w:rPr>
+  </w:style>
+  <w:style w:customStyle="1" w:styleId="FloatTok" w:type="character">
+    <w:name w:val="FloatTok"/>
+    <w:basedOn w:val="VerbatimChar"/>
+    <w:rPr>
+      <w:color w:val="0000cf"/>
+      <w:shd w:fill="f8f8f8" w:val="clear"/>
+    </w:rPr>
+  </w:style>
+  <w:style w:customStyle="1" w:styleId="ConstantTok" w:type="character">
+    <w:name w:val="ConstantTok"/>
+    <w:basedOn w:val="VerbatimChar"/>
+    <w:rPr>
+      <w:color w:val="000000"/>
+      <w:shd w:fill="f8f8f8" w:val="clear"/>
+    </w:rPr>
+  </w:style>
+  <w:style w:customStyle="1" w:styleId="CharTok" w:type="character">
+    <w:name w:val="CharTok"/>
+    <w:basedOn w:val="VerbatimChar"/>
+    <w:rPr>
+      <w:color w:val="4e9a06"/>
+      <w:shd w:fill="f8f8f8" w:val="clear"/>
+    </w:rPr>
+  </w:style>
+  <w:style w:customStyle="1" w:styleId="SpecialCharTok" w:type="character">
+    <w:name w:val="SpecialCharTok"/>
+    <w:basedOn w:val="VerbatimChar"/>
+    <w:rPr>
+      <w:color w:val="000000"/>
+      <w:shd w:fill="f8f8f8" w:val="clear"/>
+    </w:rPr>
+  </w:style>
+  <w:style w:customStyle="1" w:styleId="StringTok" w:type="character">
+    <w:name w:val="StringTok"/>
+    <w:basedOn w:val="VerbatimChar"/>
+    <w:rPr>
+      <w:color w:val="4e9a06"/>
+      <w:shd w:fill="f8f8f8" w:val="clear"/>
+    </w:rPr>
+  </w:style>
+  <w:style w:customStyle="1" w:styleId="VerbatimStringTok" w:type="character">
+    <w:name w:val="VerbatimStringTok"/>
+    <w:basedOn w:val="VerbatimChar"/>
+    <w:rPr>
+      <w:color w:val="4e9a06"/>
+      <w:shd w:fill="f8f8f8" w:val="clear"/>
+    </w:rPr>
+  </w:style>
+  <w:style w:customStyle="1" w:styleId="SpecialStringTok" w:type="character">
+    <w:name w:val="SpecialStringTok"/>
+    <w:basedOn w:val="VerbatimChar"/>
+    <w:rPr>
+      <w:color w:val="4e9a06"/>
+      <w:shd w:fill="f8f8f8" w:val="clear"/>
+    </w:rPr>
+  </w:style>
+  <w:style w:customStyle="1" w:styleId="ImportTok" w:type="character">
+    <w:name w:val="ImportTok"/>
+    <w:basedOn w:val="VerbatimChar"/>
+    <w:rPr>
+      <w:shd w:fill="f8f8f8" w:val="clear"/>
+    </w:rPr>
+  </w:style>
+  <w:style w:customStyle="1" w:styleId="CommentTok" w:type="character">
+    <w:name w:val="CommentTok"/>
+    <w:basedOn w:val="VerbatimChar"/>
+    <w:rPr>
+      <w:color w:val="8f5902"/>
+      <w:shd w:fill="f8f8f8" w:val="clear"/>
+      <w:i/>
+    </w:rPr>
+  </w:style>
+  <w:style w:customStyle="1" w:styleId="DocumentationTok" w:type="character">
+    <w:name w:val="DocumentationTok"/>
+    <w:basedOn w:val="VerbatimChar"/>
+    <w:rPr>
+      <w:color w:val="8f5902"/>
+      <w:shd w:fill="f8f8f8" w:val="clear"/>
+      <w:b/>
+      <w:i/>
+    </w:rPr>
+  </w:style>
+  <w:style w:customStyle="1" w:styleId="AnnotationTok" w:type="character">
+    <w:name w:val="AnnotationTok"/>
+    <w:basedOn w:val="VerbatimChar"/>
+    <w:rPr>
+      <w:color w:val="8f5902"/>
+      <w:shd w:fill="f8f8f8" w:val="clear"/>
+      <w:b/>
+      <w:i/>
+    </w:rPr>
+  </w:style>
+  <w:style w:customStyle="1" w:styleId="CommentVarTok" w:type="character">
+    <w:name w:val="CommentVarTok"/>
+    <w:basedOn w:val="VerbatimChar"/>
+    <w:rPr>
+      <w:color w:val="8f5902"/>
+      <w:shd w:fill="f8f8f8" w:val="clear"/>
+      <w:b/>
+      <w:i/>
+    </w:rPr>
+  </w:style>
+  <w:style w:customStyle="1" w:styleId="OtherTok" w:type="character">
+    <w:name w:val="OtherTok"/>
+    <w:basedOn w:val="VerbatimChar"/>
+    <w:rPr>
+      <w:color w:val="8f5902"/>
+      <w:shd w:fill="f8f8f8" w:val="clear"/>
+    </w:rPr>
+  </w:style>
+  <w:style w:customStyle="1" w:styleId="FunctionTok" w:type="character">
+    <w:name w:val="FunctionTok"/>
+    <w:basedOn w:val="VerbatimChar"/>
+    <w:rPr>
+      <w:color w:val="000000"/>
+      <w:shd w:fill="f8f8f8" w:val="clear"/>
+    </w:rPr>
+  </w:style>
+  <w:style w:customStyle="1" w:styleId="VariableTok" w:type="character">
+    <w:name w:val="VariableTok"/>
+    <w:basedOn w:val="VerbatimChar"/>
+    <w:rPr>
+      <w:color w:val="000000"/>
+      <w:shd w:fill="f8f8f8" w:val="clear"/>
+    </w:rPr>
+  </w:style>
+  <w:style w:customStyle="1" w:styleId="ControlFlowTok" w:type="character">
+    <w:name w:val="ControlFlowTok"/>
+    <w:basedOn w:val="VerbatimChar"/>
+    <w:rPr>
+      <w:color w:val="204a87"/>
+      <w:shd w:fill="f8f8f8" w:val="clear"/>
+      <w:b/>
+    </w:rPr>
+  </w:style>
+  <w:style w:customStyle="1" w:styleId="OperatorTok" w:type="character">
+    <w:name w:val="OperatorTok"/>
+    <w:basedOn w:val="VerbatimChar"/>
+    <w:rPr>
+      <w:color w:val="ce5c00"/>
+      <w:shd w:fill="f8f8f8" w:val="clear"/>
+      <w:b/>
+    </w:rPr>
+  </w:style>
+  <w:style w:customStyle="1" w:styleId="BuiltInTok" w:type="character">
+    <w:name w:val="BuiltInTok"/>
+    <w:basedOn w:val="VerbatimChar"/>
+    <w:rPr>
+      <w:shd w:fill="f8f8f8" w:val="clear"/>
+    </w:rPr>
+  </w:style>
+  <w:style w:customStyle="1" w:styleId="ExtensionTok" w:type="character">
+    <w:name w:val="ExtensionTok"/>
+    <w:basedOn w:val="VerbatimChar"/>
+    <w:rPr>
+      <w:shd w:fill="f8f8f8" w:val="clear"/>
+    </w:rPr>
+  </w:style>
+  <w:style w:customStyle="1" w:styleId="PreprocessorTok" w:type="character">
+    <w:name w:val="PreprocessorTok"/>
+    <w:basedOn w:val="VerbatimChar"/>
+    <w:rPr>
+      <w:color w:val="8f5902"/>
+      <w:shd w:fill="f8f8f8" w:val="clear"/>
+      <w:i/>
+    </w:rPr>
+  </w:style>
+  <w:style w:customStyle="1" w:styleId="AttributeTok" w:type="character">
+    <w:name w:val="AttributeTok"/>
+    <w:basedOn w:val="VerbatimChar"/>
+    <w:rPr>
+      <w:color w:val="c4a000"/>
+      <w:shd w:fill="f8f8f8" w:val="clear"/>
+    </w:rPr>
+  </w:style>
+  <w:style w:customStyle="1" w:styleId="RegionMarkerTok" w:type="character">
+    <w:name w:val="RegionMarkerTok"/>
+    <w:basedOn w:val="VerbatimChar"/>
+    <w:rPr>
+      <w:shd w:fill="f8f8f8" w:val="clear"/>
+    </w:rPr>
+  </w:style>
+  <w:style w:customStyle="1" w:styleId="InformationTok" w:type="character">
+    <w:name w:val="InformationTok"/>
+    <w:basedOn w:val="VerbatimChar"/>
+    <w:rPr>
+      <w:color w:val="8f5902"/>
+      <w:shd w:fill="f8f8f8" w:val="clear"/>
+      <w:b/>
+      <w:i/>
+    </w:rPr>
+  </w:style>
+  <w:style w:customStyle="1" w:styleId="WarningTok" w:type="character">
+    <w:name w:val="WarningTok"/>
+    <w:basedOn w:val="VerbatimChar"/>
+    <w:rPr>
+      <w:color w:val="8f5902"/>
+      <w:shd w:fill="f8f8f8" w:val="clear"/>
+      <w:b/>
+      <w:i/>
+    </w:rPr>
+  </w:style>
+  <w:style w:customStyle="1" w:styleId="AlertTok" w:type="character">
+    <w:name w:val="AlertTok"/>
+    <w:basedOn w:val="VerbatimChar"/>
+    <w:rPr>
+      <w:color w:val="ef2929"/>
+      <w:shd w:fill="f8f8f8" w:val="clear"/>
+    </w:rPr>
+  </w:style>
+  <w:style w:customStyle="1" w:styleId="ErrorTok" w:type="character">
+    <w:name w:val="ErrorTok"/>
+    <w:basedOn w:val="VerbatimChar"/>
+    <w:rPr>
+      <w:color w:val="a40000"/>
+      <w:shd w:fill="f8f8f8" w:val="clear"/>
+      <w:b/>
+    </w:rPr>
+  </w:style>
+  <w:style w:customStyle="1" w:styleId="NormalTok" w:type="character">
+    <w:name w:val="NormalTok"/>
+    <w:basedOn w:val="VerbatimChar"/>
+    <w:rPr>
+      <w:shd w:fill="f8f8f8" w:val="clear"/>
+    </w:rPr>
+  </w:style>
+  <w:style w:customStyle="1" w:styleId="KeywordTok" w:type="character">
+    <w:name w:val="KeywordTok"/>
+    <w:basedOn w:val="VerbatimChar"/>
+    <w:rPr>
+      <w:color w:val="204a87"/>
+      <w:shd w:fill="f8f8f8" w:val="clear"/>
+      <w:b/>
+    </w:rPr>
+  </w:style>
+  <w:style w:customStyle="1" w:styleId="DataTypeTok" w:type="character">
+    <w:name w:val="DataTypeTok"/>
+    <w:basedOn w:val="VerbatimChar"/>
+    <w:rPr>
+      <w:color w:val="204a87"/>
+      <w:shd w:fill="f8f8f8" w:val="clear"/>
+    </w:rPr>
+  </w:style>
+  <w:style w:customStyle="1" w:styleId="DecValTok" w:type="character">
+    <w:name w:val="DecValTok"/>
+    <w:basedOn w:val="VerbatimChar"/>
+    <w:rPr>
+      <w:color w:val="0000cf"/>
+      <w:shd w:fill="f8f8f8" w:val="clear"/>
+    </w:rPr>
+  </w:style>
+  <w:style w:customStyle="1" w:styleId="BaseNTok" w:type="character">
+    <w:name w:val="BaseNTok"/>
+    <w:basedOn w:val="VerbatimChar"/>
+    <w:rPr>
+      <w:color w:val="0000cf"/>
+      <w:shd w:fill="f8f8f8" w:val="clear"/>
+    </w:rPr>
+  </w:style>
+  <w:style w:customStyle="1" w:styleId="FloatTok" w:type="character">
+    <w:name w:val="FloatTok"/>
+    <w:basedOn w:val="VerbatimChar"/>
+    <w:rPr>
+      <w:color w:val="0000cf"/>
+      <w:shd w:fill="f8f8f8" w:val="clear"/>
+    </w:rPr>
+  </w:style>
+  <w:style w:customStyle="1" w:styleId="ConstantTok" w:type="character">
+    <w:name w:val="ConstantTok"/>
+    <w:basedOn w:val="VerbatimChar"/>
+    <w:rPr>
+      <w:color w:val="000000"/>
+      <w:shd w:fill="f8f8f8" w:val="clear"/>
+    </w:rPr>
+  </w:style>
+  <w:style w:customStyle="1" w:styleId="CharTok" w:type="character">
+    <w:name w:val="CharTok"/>
+    <w:basedOn w:val="VerbatimChar"/>
+    <w:rPr>
+      <w:color w:val="4e9a06"/>
+      <w:shd w:fill="f8f8f8" w:val="clear"/>
+    </w:rPr>
+  </w:style>
+  <w:style w:customStyle="1" w:styleId="SpecialCharTok" w:type="character">
+    <w:name w:val="SpecialCharTok"/>
+    <w:basedOn w:val="VerbatimChar"/>
+    <w:rPr>
+      <w:color w:val="000000"/>
+      <w:shd w:fill="f8f8f8" w:val="clear"/>
+    </w:rPr>
+  </w:style>
+  <w:style w:customStyle="1" w:styleId="StringTok" w:type="character">
+    <w:name w:val="StringTok"/>
+    <w:basedOn w:val="VerbatimChar"/>
+    <w:rPr>
+      <w:color w:val="4e9a06"/>
+      <w:shd w:fill="f8f8f8" w:val="clear"/>
+    </w:rPr>
+  </w:style>
+  <w:style w:customStyle="1" w:styleId="VerbatimStringTok" w:type="character">
+    <w:name w:val="VerbatimStringTok"/>
+    <w:basedOn w:val="VerbatimChar"/>
+    <w:rPr>
+      <w:color w:val="4e9a06"/>
+      <w:shd w:fill="f8f8f8" w:val="clear"/>
+    </w:rPr>
+  </w:style>
+  <w:style w:customStyle="1" w:styleId="SpecialStringTok" w:type="character">
+    <w:name w:val="SpecialStringTok"/>
+    <w:basedOn w:val="VerbatimChar"/>
+    <w:rPr>
+      <w:color w:val="4e9a06"/>
+      <w:shd w:fill="f8f8f8" w:val="clear"/>
+    </w:rPr>
+  </w:style>
+  <w:style w:customStyle="1" w:styleId="ImportTok" w:type="character">
+    <w:name w:val="ImportTok"/>
+    <w:basedOn w:val="VerbatimChar"/>
+    <w:rPr>
+      <w:shd w:fill="f8f8f8" w:val="clear"/>
+    </w:rPr>
+  </w:style>
+  <w:style w:customStyle="1" w:styleId="CommentTok" w:type="character">
+    <w:name w:val="CommentTok"/>
+    <w:basedOn w:val="VerbatimChar"/>
+    <w:rPr>
+      <w:color w:val="8f5902"/>
+      <w:shd w:fill="f8f8f8" w:val="clear"/>
+      <w:i/>
+    </w:rPr>
+  </w:style>
+  <w:style w:customStyle="1" w:styleId="DocumentationTok" w:type="character">
+    <w:name w:val="DocumentationTok"/>
+    <w:basedOn w:val="VerbatimChar"/>
+    <w:rPr>
+      <w:color w:val="8f5902"/>
+      <w:shd w:fill="f8f8f8" w:val="clear"/>
+      <w:b/>
+      <w:i/>
+    </w:rPr>
+  </w:style>
+  <w:style w:customStyle="1" w:styleId="AnnotationTok" w:type="character">
+    <w:name w:val="AnnotationTok"/>
+    <w:basedOn w:val="VerbatimChar"/>
+    <w:rPr>
+      <w:color w:val="8f5902"/>
+      <w:shd w:fill="f8f8f8" w:val="clear"/>
+      <w:b/>
+      <w:i/>
+    </w:rPr>
+  </w:style>
+  <w:style w:customStyle="1" w:styleId="CommentVarTok" w:type="character">
+    <w:name w:val="CommentVarTok"/>
+    <w:basedOn w:val="VerbatimChar"/>
+    <w:rPr>
+      <w:color w:val="8f5902"/>
+      <w:shd w:fill="f8f8f8" w:val="clear"/>
+      <w:b/>
+      <w:i/>
+    </w:rPr>
+  </w:style>
+  <w:style w:customStyle="1" w:styleId="OtherTok" w:type="character">
+    <w:name w:val="OtherTok"/>
+    <w:basedOn w:val="VerbatimChar"/>
+    <w:rPr>
+      <w:color w:val="8f5902"/>
+      <w:shd w:fill="f8f8f8" w:val="clear"/>
+    </w:rPr>
+  </w:style>
+  <w:style w:customStyle="1" w:styleId="FunctionTok" w:type="character">
+    <w:name w:val="FunctionTok"/>
+    <w:basedOn w:val="VerbatimChar"/>
+    <w:rPr>
+      <w:color w:val="000000"/>
+      <w:shd w:fill="f8f8f8" w:val="clear"/>
+    </w:rPr>
+  </w:style>
+  <w:style w:customStyle="1" w:styleId="VariableTok" w:type="character">
+    <w:name w:val="VariableTok"/>
+    <w:basedOn w:val="VerbatimChar"/>
+    <w:rPr>
+      <w:color w:val="000000"/>
+      <w:shd w:fill="f8f8f8" w:val="clear"/>
+    </w:rPr>
+  </w:style>
+  <w:style w:customStyle="1" w:styleId="ControlFlowTok" w:type="character">
+    <w:name w:val="ControlFlowTok"/>
+    <w:basedOn w:val="VerbatimChar"/>
+    <w:rPr>
+      <w:color w:val="204a87"/>
+      <w:shd w:fill="f8f8f8" w:val="clear"/>
+      <w:b/>
+    </w:rPr>
+  </w:style>
+  <w:style w:customStyle="1" w:styleId="OperatorTok" w:type="character">
+    <w:name w:val="OperatorTok"/>
+    <w:basedOn w:val="VerbatimChar"/>
+    <w:rPr>
+      <w:color w:val="ce5c00"/>
+      <w:shd w:fill="f8f8f8" w:val="clear"/>
+      <w:b/>
+    </w:rPr>
+  </w:style>
+  <w:style w:customStyle="1" w:styleId="BuiltInTok" w:type="character">
+    <w:name w:val="BuiltInTok"/>
+    <w:basedOn w:val="VerbatimChar"/>
+    <w:rPr>
+      <w:shd w:fill="f8f8f8" w:val="clear"/>
+    </w:rPr>
+  </w:style>
+  <w:style w:customStyle="1" w:styleId="ExtensionTok" w:type="character">
+    <w:name w:val="ExtensionTok"/>
+    <w:basedOn w:val="VerbatimChar"/>
+    <w:rPr>
+      <w:shd w:fill="f8f8f8" w:val="clear"/>
+    </w:rPr>
+  </w:style>
+  <w:style w:customStyle="1" w:styleId="PreprocessorTok" w:type="character">
+    <w:name w:val="PreprocessorTok"/>
+    <w:basedOn w:val="VerbatimChar"/>
+    <w:rPr>
+      <w:color w:val="8f5902"/>
+      <w:shd w:fill="f8f8f8" w:val="clear"/>
+      <w:i/>
+    </w:rPr>
+  </w:style>
+  <w:style w:customStyle="1" w:styleId="AttributeTok" w:type="character">
+    <w:name w:val="AttributeTok"/>
+    <w:basedOn w:val="VerbatimChar"/>
+    <w:rPr>
+      <w:color w:val="c4a000"/>
+      <w:shd w:fill="f8f8f8" w:val="clear"/>
+    </w:rPr>
+  </w:style>
+  <w:style w:customStyle="1" w:styleId="RegionMarkerTok" w:type="character">
+    <w:name w:val="RegionMarkerTok"/>
+    <w:basedOn w:val="VerbatimChar"/>
+    <w:rPr>
+      <w:shd w:fill="f8f8f8" w:val="clear"/>
+    </w:rPr>
+  </w:style>
+  <w:style w:customStyle="1" w:styleId="InformationTok" w:type="character">
+    <w:name w:val="InformationTok"/>
+    <w:basedOn w:val="VerbatimChar"/>
+    <w:rPr>
+      <w:color w:val="8f5902"/>
+      <w:shd w:fill="f8f8f8" w:val="clear"/>
+      <w:b/>
+      <w:i/>
+    </w:rPr>
+  </w:style>
+  <w:style w:customStyle="1" w:styleId="WarningTok" w:type="character">
+    <w:name w:val="WarningTok"/>
+    <w:basedOn w:val="VerbatimChar"/>
+    <w:rPr>
+      <w:color w:val="8f5902"/>
+      <w:shd w:fill="f8f8f8" w:val="clear"/>
+      <w:b/>
+      <w:i/>
+    </w:rPr>
+  </w:style>
+  <w:style w:customStyle="1" w:styleId="AlertTok" w:type="character">
+    <w:name w:val="AlertTok"/>
+    <w:basedOn w:val="VerbatimChar"/>
+    <w:rPr>
+      <w:color w:val="ef2929"/>
+      <w:shd w:fill="f8f8f8" w:val="clear"/>
+    </w:rPr>
+  </w:style>
+  <w:style w:customStyle="1" w:styleId="ErrorTok" w:type="character">
+    <w:name w:val="ErrorTok"/>
+    <w:basedOn w:val="VerbatimChar"/>
+    <w:rPr>
+      <w:color w:val="a40000"/>
+      <w:shd w:fill="f8f8f8" w:val="clear"/>
+      <w:b/>
+    </w:rPr>
+  </w:style>
+  <w:style w:customStyle="1" w:styleId="NormalTok" w:type="character">
+    <w:name w:val="NormalTok"/>
+    <w:basedOn w:val="VerbatimChar"/>
+    <w:rPr>
+      <w:shd w:fill="f8f8f8" w:val="clear"/>
+    </w:rPr>
   </w:style>
   <w:style w:type="character" w:customStyle="1" w:styleId="KeywordTok">
     <w:name w:val="KeywordTok"/>

</xml_diff>